<commit_message>
new api calls and some edits
added editNameUser and editPassUser api calls, which splits up editUser. Updated API documentation. getAllContact now sorts alphabetically.
</commit_message>
<xml_diff>
--- a/hooyano/api/API documentation.docx
+++ b/hooyano/api/API documentation.docx
@@ -636,7 +636,7 @@
         <w:rPr>
           <w:b/>
         </w:rPr>
-        <w:t>editUser</w:t>
+        <w:t>editNameUser</w:t>
       </w:r>
       <w:proofErr w:type="spellEnd"/>
       <w:r>
@@ -666,29 +666,104 @@
       </w:r>
       <w:proofErr w:type="spellEnd"/>
       <w:r>
+        <w:t xml:space="preserve">, </w:t>
+      </w:r>
+      <w:proofErr w:type="spellStart"/>
+      <w:r>
+        <w:t>full_name</w:t>
+      </w:r>
+      <w:proofErr w:type="spellEnd"/>
+      <w:r>
+        <w:t xml:space="preserve">, and </w:t>
+      </w:r>
+      <w:proofErr w:type="spellStart"/>
+      <w:r>
+        <w:t>new_name</w:t>
+      </w:r>
+      <w:proofErr w:type="spellEnd"/>
+    </w:p>
+    <w:p>
+      <w:pPr>
+        <w:pStyle w:val="ListParagraph"/>
+        <w:numPr>
+          <w:ilvl w:val="0"/>
+          <w:numId w:val="4"/>
+        </w:numPr>
+      </w:pPr>
+      <w:r>
+        <w:rPr>
+          <w:b/>
+        </w:rPr>
+        <w:t xml:space="preserve">output: </w:t>
+      </w:r>
+      <w:proofErr w:type="spellStart"/>
+      <w:r>
+        <w:t>user_id</w:t>
+      </w:r>
+      <w:proofErr w:type="spellEnd"/>
+      <w:r>
+        <w:t xml:space="preserve">, </w:t>
+      </w:r>
+      <w:proofErr w:type="spellStart"/>
+      <w:r>
+        <w:t>full_name</w:t>
+      </w:r>
+      <w:proofErr w:type="spellEnd"/>
+      <w:r>
+        <w:t>, status, and message</w:t>
+      </w:r>
+    </w:p>
+    <w:p>
+      <w:pPr>
+        <w:rPr>
+          <w:b/>
+        </w:rPr>
+      </w:pPr>
+      <w:proofErr w:type="spellStart"/>
+      <w:r>
+        <w:rPr>
+          <w:b/>
+        </w:rPr>
+        <w:t>editPassUser</w:t>
+      </w:r>
+      <w:proofErr w:type="spellEnd"/>
+      <w:r>
+        <w:rPr>
+          <w:b/>
+        </w:rPr>
+        <w:t>:</w:t>
+      </w:r>
+    </w:p>
+    <w:p>
+      <w:pPr>
+        <w:pStyle w:val="ListParagraph"/>
+        <w:numPr>
+          <w:ilvl w:val="0"/>
+          <w:numId w:val="4"/>
+        </w:numPr>
+      </w:pPr>
+      <w:r>
+        <w:rPr>
+          <w:b/>
+        </w:rPr>
+        <w:t xml:space="preserve">required input: </w:t>
+      </w:r>
+      <w:proofErr w:type="spellStart"/>
+      <w:r>
+        <w:t>user_id</w:t>
+      </w:r>
+      <w:proofErr w:type="spellEnd"/>
+      <w:r>
         <w:t xml:space="preserve">, password, </w:t>
       </w:r>
+      <w:r>
+        <w:t xml:space="preserve">and </w:t>
+      </w:r>
       <w:proofErr w:type="spellStart"/>
       <w:r>
         <w:t>new_pass</w:t>
       </w:r>
       <w:proofErr w:type="spellEnd"/>
-      <w:r>
-        <w:t xml:space="preserve">, </w:t>
-      </w:r>
-      <w:proofErr w:type="spellStart"/>
-      <w:r>
-        <w:t>full_name</w:t>
-      </w:r>
-      <w:proofErr w:type="spellEnd"/>
-      <w:r>
-        <w:t xml:space="preserve">, and </w:t>
-      </w:r>
-      <w:proofErr w:type="spellStart"/>
-      <w:r>
-        <w:t>new_name</w:t>
-      </w:r>
-      <w:proofErr w:type="spellEnd"/>
     </w:p>
     <w:p>
       <w:pPr>
@@ -710,121 +785,212 @@
       </w:r>
       <w:proofErr w:type="spellEnd"/>
       <w:r>
-        <w:t xml:space="preserve">, </w:t>
-      </w:r>
-      <w:proofErr w:type="spellStart"/>
-      <w:r>
-        <w:t>full_name</w:t>
-      </w:r>
-      <w:proofErr w:type="spellEnd"/>
-      <w:r>
-        <w:t>, status, and message</w:t>
-      </w:r>
-    </w:p>
-    <w:p>
-      <w:pPr>
-        <w:rPr>
-          <w:b/>
-        </w:rPr>
-      </w:pPr>
-      <w:proofErr w:type="spellStart"/>
-      <w:r>
-        <w:rPr>
-          <w:b/>
-        </w:rPr>
-        <w:t>createContact</w:t>
-      </w:r>
-      <w:proofErr w:type="spellEnd"/>
-      <w:r>
-        <w:rPr>
-          <w:b/>
-        </w:rPr>
-        <w:t>:</w:t>
-      </w:r>
-    </w:p>
-    <w:p>
-      <w:pPr>
-        <w:pStyle w:val="ListParagraph"/>
-        <w:numPr>
-          <w:ilvl w:val="0"/>
-          <w:numId w:val="4"/>
-        </w:numPr>
-      </w:pPr>
-      <w:r>
-        <w:rPr>
-          <w:b/>
-        </w:rPr>
-        <w:t>required input:</w:t>
-      </w:r>
-      <w:r>
-        <w:rPr>
-          <w:b/>
-        </w:rPr>
-        <w:t xml:space="preserve"> </w:t>
-      </w:r>
-      <w:proofErr w:type="spellStart"/>
-      <w:r>
-        <w:t>user_id</w:t>
-      </w:r>
-      <w:proofErr w:type="spellEnd"/>
-      <w:r>
-        <w:t xml:space="preserve"> and </w:t>
-      </w:r>
-      <w:r>
-        <w:t>name</w:t>
-      </w:r>
-    </w:p>
-    <w:p>
-      <w:pPr>
-        <w:pStyle w:val="ListParagraph"/>
-        <w:numPr>
-          <w:ilvl w:val="0"/>
-          <w:numId w:val="4"/>
-        </w:numPr>
-      </w:pPr>
-      <w:r>
-        <w:rPr>
-          <w:b/>
-        </w:rPr>
-        <w:t>optional inputs:</w:t>
-      </w:r>
-      <w:r>
-        <w:t xml:space="preserve"> phone, address, website, and email</w:t>
-      </w:r>
-    </w:p>
-    <w:p>
-      <w:pPr>
-        <w:pStyle w:val="ListParagraph"/>
-        <w:numPr>
-          <w:ilvl w:val="0"/>
-          <w:numId w:val="4"/>
-        </w:numPr>
-      </w:pPr>
-      <w:r>
-        <w:rPr>
-          <w:b/>
-        </w:rPr>
-        <w:t xml:space="preserve">output: </w:t>
-      </w:r>
-      <w:proofErr w:type="spellStart"/>
-      <w:r>
-        <w:t>user_id</w:t>
-      </w:r>
-      <w:proofErr w:type="spellEnd"/>
-      <w:r>
-        <w:t xml:space="preserve">, name, phone, address, website, email, </w:t>
-      </w:r>
-      <w:proofErr w:type="spellStart"/>
-      <w:r>
-        <w:t>contact_id</w:t>
-      </w:r>
-      <w:proofErr w:type="spellEnd"/>
-      <w:r>
-        <w:t xml:space="preserve">, </w:t>
+        <w:t>,</w:t>
       </w:r>
       <w:bookmarkStart w:id="0" w:name="_GoBack"/>
       <w:bookmarkEnd w:id="0"/>
       <w:r>
+        <w:t xml:space="preserve"> status, and message</w:t>
+      </w:r>
+    </w:p>
+    <w:p>
+      <w:pPr>
+        <w:rPr>
+          <w:b/>
+        </w:rPr>
+      </w:pPr>
+      <w:proofErr w:type="spellStart"/>
+      <w:r>
+        <w:rPr>
+          <w:b/>
+        </w:rPr>
+        <w:t>editUser</w:t>
+      </w:r>
+      <w:proofErr w:type="spellEnd"/>
+      <w:r>
+        <w:rPr>
+          <w:b/>
+        </w:rPr>
+        <w:t>:</w:t>
+      </w:r>
+    </w:p>
+    <w:p>
+      <w:pPr>
+        <w:pStyle w:val="ListParagraph"/>
+        <w:numPr>
+          <w:ilvl w:val="0"/>
+          <w:numId w:val="4"/>
+        </w:numPr>
+      </w:pPr>
+      <w:r>
+        <w:rPr>
+          <w:b/>
+        </w:rPr>
+        <w:t xml:space="preserve">required input: </w:t>
+      </w:r>
+      <w:proofErr w:type="spellStart"/>
+      <w:r>
+        <w:t>user_id</w:t>
+      </w:r>
+      <w:proofErr w:type="spellEnd"/>
+      <w:r>
+        <w:t xml:space="preserve">, password, </w:t>
+      </w:r>
+      <w:proofErr w:type="spellStart"/>
+      <w:r>
+        <w:t>new_pass</w:t>
+      </w:r>
+      <w:proofErr w:type="spellEnd"/>
+      <w:r>
+        <w:t xml:space="preserve">, </w:t>
+      </w:r>
+      <w:proofErr w:type="spellStart"/>
+      <w:r>
+        <w:t>full_name</w:t>
+      </w:r>
+      <w:proofErr w:type="spellEnd"/>
+      <w:r>
+        <w:t xml:space="preserve">, and </w:t>
+      </w:r>
+      <w:proofErr w:type="spellStart"/>
+      <w:r>
+        <w:t>new_name</w:t>
+      </w:r>
+      <w:proofErr w:type="spellEnd"/>
+    </w:p>
+    <w:p>
+      <w:pPr>
+        <w:pStyle w:val="ListParagraph"/>
+        <w:numPr>
+          <w:ilvl w:val="0"/>
+          <w:numId w:val="4"/>
+        </w:numPr>
+      </w:pPr>
+      <w:r>
+        <w:rPr>
+          <w:b/>
+        </w:rPr>
+        <w:t xml:space="preserve">output: </w:t>
+      </w:r>
+      <w:proofErr w:type="spellStart"/>
+      <w:r>
+        <w:t>user_id</w:t>
+      </w:r>
+      <w:proofErr w:type="spellEnd"/>
+      <w:r>
+        <w:t xml:space="preserve">, </w:t>
+      </w:r>
+      <w:proofErr w:type="spellStart"/>
+      <w:r>
+        <w:t>full_name</w:t>
+      </w:r>
+      <w:proofErr w:type="spellEnd"/>
+      <w:r>
+        <w:t>, status, and message</w:t>
+      </w:r>
+    </w:p>
+    <w:p>
+      <w:pPr>
+        <w:rPr>
+          <w:b/>
+        </w:rPr>
+      </w:pPr>
+      <w:proofErr w:type="spellStart"/>
+      <w:r>
+        <w:rPr>
+          <w:b/>
+        </w:rPr>
+        <w:t>createContact</w:t>
+      </w:r>
+      <w:proofErr w:type="spellEnd"/>
+      <w:r>
+        <w:rPr>
+          <w:b/>
+        </w:rPr>
+        <w:t>:</w:t>
+      </w:r>
+    </w:p>
+    <w:p>
+      <w:pPr>
+        <w:pStyle w:val="ListParagraph"/>
+        <w:numPr>
+          <w:ilvl w:val="0"/>
+          <w:numId w:val="4"/>
+        </w:numPr>
+      </w:pPr>
+      <w:r>
+        <w:rPr>
+          <w:b/>
+        </w:rPr>
+        <w:t>required input:</w:t>
+      </w:r>
+      <w:r>
+        <w:rPr>
+          <w:b/>
+        </w:rPr>
+        <w:t xml:space="preserve"> </w:t>
+      </w:r>
+      <w:proofErr w:type="spellStart"/>
+      <w:r>
+        <w:t>user_id</w:t>
+      </w:r>
+      <w:proofErr w:type="spellEnd"/>
+      <w:r>
+        <w:t xml:space="preserve"> and </w:t>
+      </w:r>
+      <w:r>
+        <w:t>name</w:t>
+      </w:r>
+    </w:p>
+    <w:p>
+      <w:pPr>
+        <w:pStyle w:val="ListParagraph"/>
+        <w:numPr>
+          <w:ilvl w:val="0"/>
+          <w:numId w:val="4"/>
+        </w:numPr>
+      </w:pPr>
+      <w:r>
+        <w:rPr>
+          <w:b/>
+        </w:rPr>
+        <w:t>optional inputs:</w:t>
+      </w:r>
+      <w:r>
+        <w:t xml:space="preserve"> phone, address, website, and email</w:t>
+      </w:r>
+    </w:p>
+    <w:p>
+      <w:pPr>
+        <w:pStyle w:val="ListParagraph"/>
+        <w:numPr>
+          <w:ilvl w:val="0"/>
+          <w:numId w:val="4"/>
+        </w:numPr>
+      </w:pPr>
+      <w:r>
+        <w:rPr>
+          <w:b/>
+        </w:rPr>
+        <w:t xml:space="preserve">output: </w:t>
+      </w:r>
+      <w:proofErr w:type="spellStart"/>
+      <w:r>
+        <w:t>user_id</w:t>
+      </w:r>
+      <w:proofErr w:type="spellEnd"/>
+      <w:r>
+        <w:t xml:space="preserve">, name, phone, address, website, email, </w:t>
+      </w:r>
+      <w:proofErr w:type="spellStart"/>
+      <w:r>
+        <w:t>contact_id</w:t>
+      </w:r>
+      <w:proofErr w:type="spellEnd"/>
+      <w:r>
+        <w:t xml:space="preserve">, </w:t>
+      </w:r>
+      <w:r>
         <w:t>status, and message</w:t>
       </w:r>
     </w:p>
@@ -1140,6 +1306,7 @@
         <w:rPr>
           <w:b/>
         </w:rPr>
+        <w:lastRenderedPageBreak/>
         <w:t xml:space="preserve">output: </w:t>
       </w:r>
       <w:proofErr w:type="spellStart"/>
@@ -1199,6 +1366,12 @@
           <w:b/>
         </w:rPr>
         <w:t>:</w:t>
+      </w:r>
+      <w:r>
+        <w:rPr>
+          <w:b/>
+        </w:rPr>
+        <w:t xml:space="preserve"> DEPRECATED</w:t>
       </w:r>
     </w:p>
     <w:p>

</xml_diff>